<commit_message>
Atualização Elicitação de Requisitos
</commit_message>
<xml_diff>
--- a/ARTEFATOS/ELICITACAO/ELICITACAO REQUISITOS.docx
+++ b/ARTEFATOS/ELICITACAO/ELICITACAO REQUISITOS.docx
@@ -1,33 +1,26 @@
 
 <file path=word/document.xml><?xml version="1.0" encoding="utf-8"?>
-<w:document xmlns:wpc="http://schemas.microsoft.com/office/word/2010/wordprocessingCanvas" xmlns:mc="http://schemas.openxmlformats.org/markup-compatibility/2006" xmlns:o="urn:schemas-microsoft-com:office:office" xmlns:r="http://schemas.openxmlformats.org/officeDocument/2006/relationships" xmlns:m="http://schemas.openxmlformats.org/officeDocument/2006/math" xmlns:v="urn:schemas-microsoft-com:vml" xmlns:wp14="http://schemas.microsoft.com/office/word/2010/wordprocessingDrawing" xmlns:wp="http://schemas.openxmlformats.org/drawingml/2006/wordprocessingDrawing" xmlns:w10="urn:schemas-microsoft-com:office:word" xmlns:w="http://schemas.openxmlformats.org/wordprocessingml/2006/main" xmlns:w14="http://schemas.microsoft.com/office/word/2010/wordml" xmlns:w15="http://schemas.microsoft.com/office/word/2012/wordml" xmlns:wpg="http://schemas.microsoft.com/office/word/2010/wordprocessingGroup" xmlns:wpi="http://schemas.microsoft.com/office/word/2010/wordprocessingInk" xmlns:wne="http://schemas.microsoft.com/office/word/2006/wordml" xmlns:wps="http://schemas.microsoft.com/office/word/2010/wordprocessingShape" xmlns:w16se="http://schemas.microsoft.com/office/word/2015/wordml/symex" xmlns:w16cid="http://schemas.microsoft.com/office/word/2016/wordml/cid" xmlns:w16="http://schemas.microsoft.com/office/word/2018/wordml" xmlns:w16cex="http://schemas.microsoft.com/office/word/2018/wordml/cex" xmlns:w16sdtdh="http://schemas.microsoft.com/office/word/2020/wordml/sdtdatahash" xmlns:w16sdtfl="http://schemas.microsoft.com/office/word/2024/wordml/sdtformatlock" mc:Ignorable="w14 w15 wp14 w16se w16cid w16 w16cex w16sdtdh w16sdtfl">
+<w:document xmlns:wpc="http://schemas.microsoft.com/office/word/2010/wordprocessingCanvas" xmlns:cx="http://schemas.microsoft.com/office/drawing/2014/chartex" xmlns:cx1="http://schemas.microsoft.com/office/drawing/2015/9/8/chartex" xmlns:cx2="http://schemas.microsoft.com/office/drawing/2015/10/21/chartex" xmlns:cx3="http://schemas.microsoft.com/office/drawing/2016/5/9/chartex" xmlns:cx4="http://schemas.microsoft.com/office/drawing/2016/5/10/chartex" xmlns:cx5="http://schemas.microsoft.com/office/drawing/2016/5/11/chartex" xmlns:cx6="http://schemas.microsoft.com/office/drawing/2016/5/12/chartex" xmlns:cx7="http://schemas.microsoft.com/office/drawing/2016/5/13/chartex" xmlns:cx8="http://schemas.microsoft.com/office/drawing/2016/5/14/chartex" xmlns:mc="http://schemas.openxmlformats.org/markup-compatibility/2006" xmlns:aink="http://schemas.microsoft.com/office/drawing/2016/ink" xmlns:am3d="http://schemas.microsoft.com/office/drawing/2017/model3d" xmlns:o="urn:schemas-microsoft-com:office:office" xmlns:oel="http://schemas.microsoft.com/office/2019/extlst" xmlns:r="http://schemas.openxmlformats.org/officeDocument/2006/relationships" xmlns:m="http://schemas.openxmlformats.org/officeDocument/2006/math" xmlns:v="urn:schemas-microsoft-com:vml" xmlns:wp14="http://schemas.microsoft.com/office/word/2010/wordprocessingDrawing" xmlns:wp="http://schemas.openxmlformats.org/drawingml/2006/wordprocessingDrawing" xmlns:w10="urn:schemas-microsoft-com:office:word" xmlns:w="http://schemas.openxmlformats.org/wordprocessingml/2006/main" xmlns:w14="http://schemas.microsoft.com/office/word/2010/wordml" xmlns:w15="http://schemas.microsoft.com/office/word/2012/wordml" xmlns:w16cex="http://schemas.microsoft.com/office/word/2018/wordml/cex" xmlns:w16cid="http://schemas.microsoft.com/office/word/2016/wordml/cid" xmlns:w16="http://schemas.microsoft.com/office/word/2018/wordml" xmlns:w16du="http://schemas.microsoft.com/office/word/2023/wordml/word16du" xmlns:w16sdtdh="http://schemas.microsoft.com/office/word/2020/wordml/sdtdatahash" xmlns:w16sdtfl="http://schemas.microsoft.com/office/word/2024/wordml/sdtformatlock" xmlns:w16se="http://schemas.microsoft.com/office/word/2015/wordml/symex" xmlns:wpg="http://schemas.microsoft.com/office/word/2010/wordprocessingGroup" xmlns:wpi="http://schemas.microsoft.com/office/word/2010/wordprocessingInk" xmlns:wne="http://schemas.microsoft.com/office/word/2006/wordml" xmlns:wps="http://schemas.microsoft.com/office/word/2010/wordprocessingShape" mc:Ignorable="w14 w15 w16se w16cid w16 w16cex w16sdtdh w16sdtfl w16du wp14">
   <w:body>
-    <w:p xmlns:wp14="http://schemas.microsoft.com/office/word/2010/wordml" wp14:paraId="1E207724" wp14:textId="0187275A">
+    <w:p>
       <w:pPr>
-        <w:pStyle w:val="Heading1"/>
+        <w:pStyle w:val="Ttulo1"/>
       </w:pPr>
       <w:r>
-        <w:rPr/>
         <w:t>Elicitação Requisitos</w:t>
       </w:r>
     </w:p>
-    <w:p>
-      <w:pPr>
-        <w:pStyle w:val="Normal"/>
-      </w:pPr>
-    </w:p>
+    <w:p/>
     <w:tbl>
       <w:tblPr>
-        <w:tblStyle w:val="TableNormal"/>
-        <w:bidiVisual w:val="0"/>
         <w:tblW w:w="0" w:type="auto"/>
         <w:tblBorders>
-          <w:top w:val="single" w:color="000000" w:themeColor="text1" w:sz="12"/>
-          <w:left w:val="single" w:color="000000" w:themeColor="text1" w:sz="12"/>
-          <w:bottom w:val="single" w:color="000000" w:themeColor="text1" w:sz="12"/>
-          <w:right w:val="single" w:color="000000" w:themeColor="text1" w:sz="12"/>
-          <w:insideH w:val="single" w:color="000000" w:themeColor="text1" w:sz="12"/>
-          <w:insideV w:val="single" w:color="000000" w:themeColor="text1" w:sz="12"/>
+          <w:top w:val="single" w:color="000000" w:themeColor="text1" w:sz="12" w:space="0"/>
+          <w:left w:val="single" w:color="000000" w:themeColor="text1" w:sz="12" w:space="0"/>
+          <w:bottom w:val="single" w:color="000000" w:themeColor="text1" w:sz="12" w:space="0"/>
+          <w:right w:val="single" w:color="000000" w:themeColor="text1" w:sz="12" w:space="0"/>
+          <w:insideH w:val="single" w:color="000000" w:themeColor="text1" w:sz="12" w:space="0"/>
+          <w:insideV w:val="single" w:color="000000" w:themeColor="text1" w:sz="12" w:space="0"/>
         </w:tblBorders>
         <w:tblLayout w:type="fixed"/>
         <w:tblLook w:val="06A0" w:firstRow="1" w:lastRow="0" w:firstColumn="1" w:lastColumn="0" w:noHBand="1" w:noVBand="1"/>
@@ -43,20 +36,15 @@
         <w:tc>
           <w:tcPr>
             <w:tcW w:w="4508" w:type="dxa"/>
-            <w:tcBorders/>
-            <w:tcMar>
-              <w:top w:w="150" w:type="dxa"/>
-              <w:bottom w:w="150" w:type="dxa"/>
-              <w:right w:w="150" w:type="dxa"/>
-            </w:tcMar>
-            <w:vAlign w:val="center"/>
-          </w:tcPr>
-          <w:p>
-            <w:pPr>
-              <w:pStyle w:val="Normal"/>
-            </w:pPr>
-            <w:r>
-              <w:rPr/>
+            <w:tcMar>
+              <w:top w:w="150" w:type="dxa"/>
+              <w:bottom w:w="150" w:type="dxa"/>
+              <w:right w:w="150" w:type="dxa"/>
+            </w:tcMar>
+            <w:vAlign w:val="center"/>
+          </w:tcPr>
+          <w:p>
+            <w:r>
               <w:t>Perguntas</w:t>
             </w:r>
           </w:p>
@@ -64,7 +52,6 @@
         <w:tc>
           <w:tcPr>
             <w:tcW w:w="4508" w:type="dxa"/>
-            <w:tcBorders/>
             <w:tcMar>
               <w:top w:w="150" w:type="dxa"/>
               <w:left w:w="150" w:type="dxa"/>
@@ -74,16 +61,7 @@
             <w:vAlign w:val="center"/>
           </w:tcPr>
           <w:p>
-            <w:pPr>
-              <w:pStyle w:val="Normal"/>
-              <w:suppressLineNumbers w:val="0"/>
-              <w:bidi w:val="0"/>
-              <w:spacing w:before="0" w:beforeAutospacing="off" w:after="160" w:afterAutospacing="off" w:line="279" w:lineRule="auto"/>
-              <w:ind w:left="0" w:right="0"/>
-              <w:jc w:val="left"/>
-            </w:pPr>
-            <w:r>
-              <w:rPr/>
+            <w:r>
               <w:t>Requisitos</w:t>
             </w:r>
           </w:p>
@@ -96,36 +74,27 @@
         <w:tc>
           <w:tcPr>
             <w:tcW w:w="4508" w:type="dxa"/>
-            <w:tcBorders/>
-            <w:tcMar>
-              <w:top w:w="150" w:type="dxa"/>
-              <w:bottom w:w="150" w:type="dxa"/>
-              <w:right w:w="150" w:type="dxa"/>
-            </w:tcMar>
-            <w:vAlign w:val="center"/>
-          </w:tcPr>
-          <w:p>
-            <w:pPr>
-              <w:pStyle w:val="Normal"/>
-            </w:pPr>
-            <w:r>
-              <w:rPr/>
+            <w:tcMar>
+              <w:top w:w="150" w:type="dxa"/>
+              <w:bottom w:w="150" w:type="dxa"/>
+              <w:right w:w="150" w:type="dxa"/>
+            </w:tcMar>
+            <w:vAlign w:val="center"/>
+          </w:tcPr>
+          <w:p>
+            <w:r>
               <w:t>1</w:t>
             </w:r>
             <w:r>
-              <w:rPr/>
               <w:t>. Qu</w:t>
             </w:r>
             <w:r>
-              <w:rPr/>
               <w:t>ais tipos de formatos para piscina o sistema precisa conseguir calcular</w:t>
             </w:r>
             <w:r>
-              <w:rPr/>
               <w:t>?</w:t>
             </w:r>
             <w:r>
-              <w:rPr/>
               <w:t xml:space="preserve"> </w:t>
             </w:r>
           </w:p>
@@ -133,7 +102,6 @@
         <w:tc>
           <w:tcPr>
             <w:tcW w:w="4508" w:type="dxa"/>
-            <w:tcBorders/>
             <w:tcMar>
               <w:top w:w="150" w:type="dxa"/>
               <w:left w:w="150" w:type="dxa"/>
@@ -143,24 +111,13 @@
             <w:vAlign w:val="center"/>
           </w:tcPr>
           <w:p>
-            <w:pPr>
-              <w:pStyle w:val="Normal"/>
-              <w:suppressLineNumbers w:val="0"/>
-              <w:bidi w:val="0"/>
-              <w:spacing w:before="0" w:beforeAutospacing="off" w:after="160" w:afterAutospacing="off" w:line="279" w:lineRule="auto"/>
-              <w:ind w:left="0" w:right="0"/>
-              <w:jc w:val="left"/>
-            </w:pPr>
-            <w:r>
-              <w:rPr/>
+            <w:r>
               <w:t>O sistema precisa poder calcular todo tipo de forma para as piscinas (retangulares, circulares</w:t>
             </w:r>
             <w:r>
-              <w:rPr/>
               <w:t>.</w:t>
             </w:r>
             <w:r>
-              <w:rPr/>
               <w:t>), levando em conta o formato das bordas, a profundidade, degraus, rampas etc.</w:t>
             </w:r>
           </w:p>
@@ -173,32 +130,24 @@
         <w:tc>
           <w:tcPr>
             <w:tcW w:w="4508" w:type="dxa"/>
-            <w:tcBorders/>
-            <w:tcMar>
-              <w:top w:w="150" w:type="dxa"/>
-              <w:bottom w:w="150" w:type="dxa"/>
-              <w:right w:w="150" w:type="dxa"/>
-            </w:tcMar>
-            <w:vAlign w:val="center"/>
-          </w:tcPr>
-          <w:p>
-            <w:pPr>
-              <w:pStyle w:val="Normal"/>
-            </w:pPr>
-            <w:r>
-              <w:rPr/>
+            <w:tcMar>
+              <w:top w:w="150" w:type="dxa"/>
+              <w:bottom w:w="150" w:type="dxa"/>
+              <w:right w:w="150" w:type="dxa"/>
+            </w:tcMar>
+            <w:vAlign w:val="center"/>
+          </w:tcPr>
+          <w:p>
+            <w:r>
               <w:t>2</w:t>
             </w:r>
             <w:r>
-              <w:rPr/>
               <w:t xml:space="preserve">. </w:t>
             </w:r>
             <w:r>
-              <w:rPr/>
               <w:t xml:space="preserve">Quais informações são necessárias para </w:t>
             </w:r>
             <w:r>
-              <w:rPr/>
               <w:t>cada projeto de piscina?</w:t>
             </w:r>
           </w:p>
@@ -206,7 +155,6 @@
         <w:tc>
           <w:tcPr>
             <w:tcW w:w="4508" w:type="dxa"/>
-            <w:tcBorders/>
             <w:tcMar>
               <w:top w:w="150" w:type="dxa"/>
               <w:left w:w="150" w:type="dxa"/>
@@ -216,48 +164,26 @@
             <w:vAlign w:val="center"/>
           </w:tcPr>
           <w:p>
-            <w:pPr>
-              <w:pStyle w:val="Normal"/>
-            </w:pPr>
-            <w:r>
-              <w:rPr/>
+            <w:r>
               <w:t xml:space="preserve">O sistema deve calcular e exibir </w:t>
             </w:r>
             <w:r>
-              <w:rPr/>
               <w:t xml:space="preserve">diversas </w:t>
             </w:r>
             <w:r>
-              <w:rPr/>
               <w:t>métricas</w:t>
             </w:r>
             <w:r>
-              <w:rPr/>
               <w:t>,</w:t>
             </w:r>
             <w:r>
-              <w:rPr/>
               <w:t xml:space="preserve"> </w:t>
             </w:r>
             <w:r>
-              <w:rPr/>
               <w:t xml:space="preserve">como o </w:t>
             </w:r>
             <w:r>
-              <w:rPr/>
-              <w:t xml:space="preserve">volume de água, área de filtragem, quantidade de materiais (cimento, </w:t>
-            </w:r>
-            <w:r>
-              <w:rPr/>
-              <w:t>azulejos</w:t>
-            </w:r>
-            <w:r>
-              <w:rPr/>
-              <w:t xml:space="preserve"> etc.</w:t>
-            </w:r>
-            <w:r>
-              <w:rPr/>
-              <w:t>).</w:t>
+              <w:t>volume de água, área de filtragem, quantidade de materiais</w:t>
             </w:r>
           </w:p>
         </w:tc>
@@ -269,25 +195,15 @@
         <w:tc>
           <w:tcPr>
             <w:tcW w:w="4508" w:type="dxa"/>
-            <w:tcBorders/>
-            <w:tcMar>
-              <w:top w:w="150" w:type="dxa"/>
-              <w:bottom w:w="150" w:type="dxa"/>
-              <w:right w:w="150" w:type="dxa"/>
-            </w:tcMar>
-            <w:vAlign w:val="center"/>
-          </w:tcPr>
-          <w:p>
-            <w:pPr>
-              <w:pStyle w:val="Normal"/>
-              <w:suppressLineNumbers w:val="0"/>
-              <w:bidi w:val="0"/>
-              <w:spacing w:before="0" w:beforeAutospacing="off" w:after="160" w:afterAutospacing="off" w:line="279" w:lineRule="auto"/>
-              <w:ind w:left="0" w:right="0"/>
-              <w:jc w:val="left"/>
-            </w:pPr>
-            <w:r>
-              <w:rPr/>
+            <w:tcMar>
+              <w:top w:w="150" w:type="dxa"/>
+              <w:bottom w:w="150" w:type="dxa"/>
+              <w:right w:w="150" w:type="dxa"/>
+            </w:tcMar>
+            <w:vAlign w:val="center"/>
+          </w:tcPr>
+          <w:p>
+            <w:r>
               <w:t>3. Qual seria a melhor maneira de visualizar o projeto?</w:t>
             </w:r>
           </w:p>
@@ -295,7 +211,6 @@
         <w:tc>
           <w:tcPr>
             <w:tcW w:w="4508" w:type="dxa"/>
-            <w:tcBorders/>
             <w:tcMar>
               <w:top w:w="150" w:type="dxa"/>
               <w:left w:w="150" w:type="dxa"/>
@@ -305,19 +220,13 @@
             <w:vAlign w:val="center"/>
           </w:tcPr>
           <w:p>
-            <w:pPr>
-              <w:pStyle w:val="Normal"/>
-            </w:pPr>
-            <w:r>
-              <w:rPr/>
+            <w:r>
               <w:t xml:space="preserve">O </w:t>
             </w:r>
             <w:r>
-              <w:rPr/>
               <w:t>sistema deve fornecer visões 3D e 2D do projeto</w:t>
             </w:r>
             <w:r>
-              <w:rPr/>
               <w:t>.</w:t>
             </w:r>
           </w:p>
@@ -330,28 +239,21 @@
         <w:tc>
           <w:tcPr>
             <w:tcW w:w="4508" w:type="dxa"/>
-            <w:tcBorders/>
-            <w:tcMar>
-              <w:top w:w="150" w:type="dxa"/>
-              <w:bottom w:w="150" w:type="dxa"/>
-              <w:right w:w="150" w:type="dxa"/>
-            </w:tcMar>
-            <w:vAlign w:val="center"/>
-          </w:tcPr>
-          <w:p>
-            <w:pPr>
-              <w:pStyle w:val="Normal"/>
-            </w:pPr>
-            <w:r>
-              <w:rPr/>
+            <w:tcMar>
+              <w:top w:w="150" w:type="dxa"/>
+              <w:bottom w:w="150" w:type="dxa"/>
+              <w:right w:w="150" w:type="dxa"/>
+            </w:tcMar>
+            <w:vAlign w:val="center"/>
+          </w:tcPr>
+          <w:p>
+            <w:r>
               <w:t>4</w:t>
             </w:r>
             <w:r>
-              <w:rPr/>
               <w:t xml:space="preserve">. </w:t>
             </w:r>
             <w:r>
-              <w:rPr/>
               <w:t>Qual seria a melhor maneira de exportar o projeto?</w:t>
             </w:r>
           </w:p>
@@ -359,7 +261,6 @@
         <w:tc>
           <w:tcPr>
             <w:tcW w:w="4508" w:type="dxa"/>
-            <w:tcBorders/>
             <w:tcMar>
               <w:top w:w="150" w:type="dxa"/>
               <w:left w:w="150" w:type="dxa"/>
@@ -369,41 +270,25 @@
             <w:vAlign w:val="center"/>
           </w:tcPr>
           <w:p>
-            <w:pPr>
-              <w:pStyle w:val="Normal"/>
-            </w:pPr>
             <w:r>
               <w:br/>
             </w:r>
             <w:r>
-              <w:rPr/>
               <w:t xml:space="preserve">Deve ser possível </w:t>
             </w:r>
             <w:r>
-              <w:rPr>
-                <w:noProof w:val="0"/>
-                <w:lang w:val="pt-BR"/>
-              </w:rPr>
               <w:t xml:space="preserve">compartilhar </w:t>
             </w:r>
             <w:r>
-              <w:rPr/>
-              <w:t>o</w:t>
-            </w:r>
-            <w:r>
-              <w:rPr/>
-              <w:t xml:space="preserve"> projeto. Formatos: PDF</w:t>
-            </w:r>
-            <w:r>
-              <w:rPr/>
+              <w:t>o projeto. Formatos: PDF</w:t>
+            </w:r>
+            <w:r>
               <w:t xml:space="preserve"> e</w:t>
             </w:r>
             <w:r>
-              <w:rPr/>
               <w:t xml:space="preserve"> imagem (PNG/JPEG)</w:t>
             </w:r>
             <w:r>
-              <w:rPr/>
               <w:t>.</w:t>
             </w:r>
           </w:p>
@@ -416,48 +301,36 @@
         <w:tc>
           <w:tcPr>
             <w:tcW w:w="4508" w:type="dxa"/>
-            <w:tcBorders/>
-            <w:tcMar>
-              <w:top w:w="150" w:type="dxa"/>
-              <w:bottom w:w="150" w:type="dxa"/>
-              <w:right w:w="150" w:type="dxa"/>
-            </w:tcMar>
-            <w:vAlign w:val="center"/>
-          </w:tcPr>
-          <w:p>
-            <w:pPr>
-              <w:pStyle w:val="Normal"/>
-            </w:pPr>
-            <w:r>
-              <w:rPr/>
+            <w:tcMar>
+              <w:top w:w="150" w:type="dxa"/>
+              <w:bottom w:w="150" w:type="dxa"/>
+              <w:right w:w="150" w:type="dxa"/>
+            </w:tcMar>
+            <w:vAlign w:val="center"/>
+          </w:tcPr>
+          <w:p>
+            <w:r>
               <w:t>5</w:t>
             </w:r>
             <w:r>
-              <w:rPr/>
               <w:t xml:space="preserve">. Quais </w:t>
             </w:r>
             <w:r>
-              <w:rPr/>
               <w:t>são as</w:t>
             </w:r>
             <w:r>
-              <w:rPr/>
               <w:t xml:space="preserve"> </w:t>
             </w:r>
             <w:r>
-              <w:rPr/>
               <w:t xml:space="preserve">informações necessárias para os </w:t>
             </w:r>
             <w:r>
-              <w:rPr/>
               <w:t>orçamento</w:t>
             </w:r>
             <w:r>
-              <w:rPr/>
               <w:t>s</w:t>
             </w:r>
             <w:r>
-              <w:rPr/>
               <w:t>?</w:t>
             </w:r>
           </w:p>
@@ -465,7 +338,6 @@
         <w:tc>
           <w:tcPr>
             <w:tcW w:w="4508" w:type="dxa"/>
-            <w:tcBorders/>
             <w:tcMar>
               <w:top w:w="150" w:type="dxa"/>
               <w:left w:w="150" w:type="dxa"/>
@@ -475,31 +347,22 @@
             <w:vAlign w:val="center"/>
           </w:tcPr>
           <w:p>
-            <w:pPr>
-              <w:pStyle w:val="Normal"/>
-            </w:pPr>
-            <w:r>
-              <w:rPr/>
+            <w:r>
               <w:t xml:space="preserve">O </w:t>
             </w:r>
             <w:r>
-              <w:rPr/>
               <w:t>sistema</w:t>
             </w:r>
             <w:r>
-              <w:rPr/>
               <w:t xml:space="preserve"> deve gerar uma lista de materiais </w:t>
             </w:r>
             <w:r>
-              <w:rPr/>
               <w:t>necessários para o projeto</w:t>
             </w:r>
             <w:r>
-              <w:rPr/>
               <w:t xml:space="preserve"> </w:t>
             </w:r>
             <w:r>
-              <w:rPr/>
               <w:t>e mostrar se o material está disponível no estoque da aplicação.</w:t>
             </w:r>
           </w:p>
@@ -512,9 +375,186 @@
         <w:tc>
           <w:tcPr>
             <w:tcW w:w="4508" w:type="dxa"/>
-            <w:tcBorders/>
-            <w:tcMar>
-              <w:top w:w="150" w:type="dxa"/>
+            <w:tcMar>
+              <w:top w:w="150" w:type="dxa"/>
+              <w:bottom w:w="150" w:type="dxa"/>
+              <w:right w:w="150" w:type="dxa"/>
+            </w:tcMar>
+            <w:vAlign w:val="center"/>
+          </w:tcPr>
+          <w:p>
+            <w:r>
+              <w:t>6</w:t>
+            </w:r>
+            <w:r>
+              <w:t xml:space="preserve">. </w:t>
+            </w:r>
+            <w:r>
+              <w:t>Projetos costumam ser reutilizados</w:t>
+            </w:r>
+            <w:r>
+              <w:t>?</w:t>
+            </w:r>
+          </w:p>
+        </w:tc>
+        <w:tc>
+          <w:tcPr>
+            <w:tcW w:w="4508" w:type="dxa"/>
+            <w:tcMar>
+              <w:top w:w="150" w:type="dxa"/>
+              <w:left w:w="150" w:type="dxa"/>
+              <w:bottom w:w="150" w:type="dxa"/>
+              <w:right w:w="150" w:type="dxa"/>
+            </w:tcMar>
+            <w:vAlign w:val="center"/>
+          </w:tcPr>
+          <w:p>
+            <w:r>
+              <w:t xml:space="preserve">O sistema precisa </w:t>
+            </w:r>
+            <w:r>
+              <w:t>nuvem com um perfil de usuário, permitindo acesso de múltiplos dispositivos.</w:t>
+            </w:r>
+          </w:p>
+        </w:tc>
+      </w:tr>
+    </w:tbl>
+    <w:p/>
+    <w:p/>
+    <w:p/>
+    <w:p/>
+    <w:p/>
+    <w:p/>
+    <w:tbl>
+      <w:tblPr>
+        <w:tblW w:w="9016" w:type="dxa"/>
+        <w:tblInd w:w="-15" w:type="dxa"/>
+        <w:tblBorders>
+          <w:top w:val="single" w:color="000000" w:themeColor="text1" w:sz="12" w:space="0"/>
+          <w:left w:val="single" w:color="000000" w:themeColor="text1" w:sz="12" w:space="0"/>
+          <w:bottom w:val="single" w:color="000000" w:themeColor="text1" w:sz="12" w:space="0"/>
+          <w:right w:val="single" w:color="000000" w:themeColor="text1" w:sz="12" w:space="0"/>
+          <w:insideH w:val="single" w:color="000000" w:themeColor="text1" w:sz="12" w:space="0"/>
+          <w:insideV w:val="single" w:color="000000" w:themeColor="text1" w:sz="12" w:space="0"/>
+        </w:tblBorders>
+        <w:tblLayout w:type="fixed"/>
+        <w:tblLook w:val="06A0" w:firstRow="1" w:lastRow="0" w:firstColumn="1" w:lastColumn="0" w:noHBand="1" w:noVBand="1"/>
+      </w:tblPr>
+      <w:tblGrid>
+        <w:gridCol w:w="4508"/>
+        <w:gridCol w:w="4508"/>
+      </w:tblGrid>
+      <w:tr>
+        <w:trPr>
+          <w:trHeight w:val="300"/>
+        </w:trPr>
+        <w:tc>
+          <w:tcPr>
+            <w:tcW w:w="4508" w:type="dxa"/>
+            <w:tcMar>
+              <w:top w:w="150" w:type="dxa"/>
+              <w:bottom w:w="150" w:type="dxa"/>
+              <w:right w:w="150" w:type="dxa"/>
+            </w:tcMar>
+            <w:vAlign w:val="center"/>
+          </w:tcPr>
+          <w:p>
+            <w:r>
+              <w:t>Perguntas</w:t>
+            </w:r>
+          </w:p>
+        </w:tc>
+        <w:tc>
+          <w:tcPr>
+            <w:tcW w:w="4508" w:type="dxa"/>
+            <w:tcMar>
+              <w:top w:w="150" w:type="dxa"/>
+              <w:left w:w="150" w:type="dxa"/>
+              <w:bottom w:w="150" w:type="dxa"/>
+              <w:right w:w="150" w:type="dxa"/>
+            </w:tcMar>
+            <w:vAlign w:val="center"/>
+          </w:tcPr>
+          <w:p>
+            <w:r>
+              <w:t>Requisitos</w:t>
+            </w:r>
+          </w:p>
+        </w:tc>
+      </w:tr>
+      <w:tr>
+        <w:trPr>
+          <w:trHeight w:val="300"/>
+        </w:trPr>
+        <w:tc>
+          <w:tcPr>
+            <w:tcW w:w="4508" w:type="dxa"/>
+            <w:tcMar>
+              <w:top w:w="150" w:type="dxa"/>
+              <w:bottom w:w="150" w:type="dxa"/>
+              <w:right w:w="150" w:type="dxa"/>
+            </w:tcMar>
+            <w:vAlign w:val="center"/>
+          </w:tcPr>
+          <w:p>
+            <w:r>
+              <w:t>7. Qual melhor forma de armazenamento?</w:t>
+            </w:r>
+          </w:p>
+        </w:tc>
+        <w:tc>
+          <w:tcPr>
+            <w:tcW w:w="4508" w:type="dxa"/>
+            <w:tcMar>
+              <w:top w:w="150" w:type="dxa"/>
+              <w:left w:w="150" w:type="dxa"/>
+              <w:bottom w:w="150" w:type="dxa"/>
+              <w:right w:w="150" w:type="dxa"/>
+            </w:tcMar>
+            <w:vAlign w:val="center"/>
+          </w:tcPr>
+          <w:p>
+            <w:r>
+              <w:t>O sistema deve ter um Banco de dados local disponível para o funcionário responsável e gerente.</w:t>
+            </w:r>
+          </w:p>
+        </w:tc>
+      </w:tr>
+      <w:tr>
+        <w:trPr>
+          <w:trHeight w:val="300"/>
+        </w:trPr>
+        <w:tc>
+          <w:tcPr>
+            <w:tcW w:w="4508" w:type="dxa"/>
+            <w:tcMar>
+              <w:top w:w="150" w:type="dxa"/>
+              <w:bottom w:w="150" w:type="dxa"/>
+              <w:right w:w="150" w:type="dxa"/>
+            </w:tcMar>
+            <w:vAlign w:val="center"/>
+          </w:tcPr>
+          <w:p>
+            <w:r>
+              <w:t xml:space="preserve">8. como </w:t>
+            </w:r>
+            <w:r>
+              <w:t>será</w:t>
+            </w:r>
+            <w:r>
+              <w:t xml:space="preserve"> entrada materiais</w:t>
+            </w:r>
+            <w:r>
+              <w:t xml:space="preserve"> e dispositivos</w:t>
+            </w:r>
+          </w:p>
+        </w:tc>
+        <w:tc>
+          <w:tcPr>
+            <w:tcW w:w="4508" w:type="dxa"/>
+            <w:tcMar>
+              <w:top w:w="150" w:type="dxa"/>
+              <w:left w:w="150" w:type="dxa"/>
               <w:bottom w:w="150" w:type="dxa"/>
               <w:right w:w="150" w:type="dxa"/>
             </w:tcMar>
@@ -526,26 +566,37 @@
             </w:pPr>
             <w:r>
               <w:rPr/>
-              <w:t>6</w:t>
-            </w:r>
-            <w:r>
-              <w:rPr/>
-              <w:t xml:space="preserve">. </w:t>
-            </w:r>
-            <w:r>
-              <w:rPr/>
-              <w:t>Projetos costumam ser reutilizados</w:t>
-            </w:r>
-            <w:r>
-              <w:rPr/>
-              <w:t>?</w:t>
-            </w:r>
-          </w:p>
-        </w:tc>
-        <w:tc>
-          <w:tcPr>
-            <w:tcW w:w="4508" w:type="dxa"/>
-            <w:tcBorders/>
+              <w:t>No banco de dados deve ter a opção de entrada de materiais com scanner de código de barras, para leitura das notas fiscais dos fornecedores, e assim adicionar os itens que chegaram</w:t>
+            </w:r>
+          </w:p>
+        </w:tc>
+      </w:tr>
+      <w:tr>
+        <w:trPr>
+          <w:trHeight w:val="300"/>
+        </w:trPr>
+        <w:tc>
+          <w:tcPr>
+            <w:tcW w:w="4508" w:type="dxa"/>
+            <w:tcMar>
+              <w:top w:w="150" w:type="dxa"/>
+              <w:bottom w:w="150" w:type="dxa"/>
+              <w:right w:w="150" w:type="dxa"/>
+            </w:tcMar>
+            <w:vAlign w:val="center"/>
+          </w:tcPr>
+          <w:p>
+            <w:r>
+              <w:t>9</w:t>
+            </w:r>
+            <w:r>
+              <w:t>.como será a saída de materiais e dispositivos</w:t>
+            </w:r>
+          </w:p>
+        </w:tc>
+        <w:tc>
+          <w:tcPr>
+            <w:tcW w:w="4508" w:type="dxa"/>
             <w:tcMar>
               <w:top w:w="150" w:type="dxa"/>
               <w:left w:w="150" w:type="dxa"/>
@@ -555,36 +606,60 @@
             <w:vAlign w:val="center"/>
           </w:tcPr>
           <w:p>
-            <w:pPr>
-              <w:pStyle w:val="Normal"/>
-            </w:pPr>
-            <w:r>
-              <w:rPr/>
-              <w:t xml:space="preserve">O sistema precisa </w:t>
-            </w:r>
-            <w:r>
-              <w:rPr/>
-              <w:t>nuvem com um perfil de usuário, permitindo acesso de múltiplos dispositivos.</w:t>
+            <w:r>
+              <w:t xml:space="preserve">O sistema deve remover do estoque os itens necessários para um projeto assim que for feito o </w:t>
+            </w:r>
+            <w:proofErr w:type="spellStart"/>
+            <w:r>
+              <w:t>pre</w:t>
+            </w:r>
+            <w:proofErr w:type="spellEnd"/>
+            <w:r>
+              <w:t>-fechamento. que se caso não for efetuado, voltam para o estoque.</w:t>
+            </w:r>
+          </w:p>
+        </w:tc>
+      </w:tr>
+      <w:tr>
+        <w:trPr>
+          <w:trHeight w:val="300"/>
+        </w:trPr>
+        <w:tc>
+          <w:tcPr>
+            <w:tcW w:w="4508" w:type="dxa"/>
+            <w:tcMar>
+              <w:top w:w="150" w:type="dxa"/>
+              <w:bottom w:w="150" w:type="dxa"/>
+              <w:right w:w="150" w:type="dxa"/>
+            </w:tcMar>
+            <w:vAlign w:val="center"/>
+          </w:tcPr>
+          <w:p>
+            <w:r>
+              <w:t>10. Devemos armazenar projetos?</w:t>
+            </w:r>
+          </w:p>
+        </w:tc>
+        <w:tc>
+          <w:tcPr>
+            <w:tcW w:w="4508" w:type="dxa"/>
+            <w:tcMar>
+              <w:top w:w="150" w:type="dxa"/>
+              <w:left w:w="150" w:type="dxa"/>
+              <w:bottom w:w="150" w:type="dxa"/>
+              <w:right w:w="150" w:type="dxa"/>
+            </w:tcMar>
+            <w:vAlign w:val="center"/>
+          </w:tcPr>
+          <w:p>
+            <w:r>
+              <w:t>O sistema deve armazenar no cadastro de cliente o seu projeto com informações de todos os materiais medidas desenho 2D ou 3D e valores</w:t>
             </w:r>
           </w:p>
         </w:tc>
       </w:tr>
     </w:tbl>
-    <w:p>
-      <w:pPr>
-        <w:bidi w:val="0"/>
-      </w:pPr>
-    </w:p>
-    <w:p>
-      <w:pPr>
-        <w:bidi w:val="0"/>
-      </w:pPr>
-    </w:p>
-    <w:p>
-      <w:pPr>
-        <w:pStyle w:val="Normal"/>
-      </w:pPr>
-    </w:p>
+    <w:p/>
     <w:sectPr>
       <w:pgSz w:w="11906" w:h="16838" w:orient="portrait"/>
       <w:pgMar w:top="1440" w:right="1440" w:bottom="1440" w:left="1440" w:header="720" w:footer="720" w:gutter="0"/>
@@ -596,7 +671,7 @@
 </file>
 
 <file path=word/styles.xml><?xml version="1.0" encoding="utf-8"?>
-<w:styles xmlns:wp14="http://schemas.microsoft.com/office/word/2010/wordprocessingDrawing" xmlns:mc="http://schemas.openxmlformats.org/markup-compatibility/2006" xmlns:r="http://schemas.openxmlformats.org/officeDocument/2006/relationships" xmlns:w="http://schemas.openxmlformats.org/wordprocessingml/2006/main" xmlns:w14="http://schemas.microsoft.com/office/word/2010/wordml" xmlns:w15="http://schemas.microsoft.com/office/word/2012/wordml" xmlns:w16se="http://schemas.microsoft.com/office/word/2015/wordml/symex" xmlns:w16cid="http://schemas.microsoft.com/office/word/2016/wordml/cid" xmlns:w16="http://schemas.microsoft.com/office/word/2018/wordml" xmlns:w16cex="http://schemas.microsoft.com/office/word/2018/wordml/cex" xmlns:w16sdtdh="http://schemas.microsoft.com/office/word/2020/wordml/sdtdatahash" xmlns:w16sdtfl="http://schemas.microsoft.com/office/word/2024/wordml/sdtformatlock" mc:Ignorable="w14 w15 wp14 w16se w16cid w16 w16cex w16sdtdh w16sdtfl">
+<w:styles xmlns:wp14="http://schemas.microsoft.com/office/word/2010/wordprocessingDrawing" xmlns:mc="http://schemas.openxmlformats.org/markup-compatibility/2006" xmlns:r="http://schemas.openxmlformats.org/officeDocument/2006/relationships" xmlns:w="http://schemas.openxmlformats.org/wordprocessingml/2006/main" xmlns:w14="http://schemas.microsoft.com/office/word/2010/wordml" xmlns:w15="http://schemas.microsoft.com/office/word/2012/wordml" xmlns:w16cex="http://schemas.microsoft.com/office/word/2018/wordml/cex" xmlns:w16cid="http://schemas.microsoft.com/office/word/2016/wordml/cid" xmlns:w16="http://schemas.microsoft.com/office/word/2018/wordml" xmlns:w16du="http://schemas.microsoft.com/office/word/2023/wordml/word16du" xmlns:w16sdtdh="http://schemas.microsoft.com/office/word/2020/wordml/sdtdatahash" xmlns:w16sdtfl="http://schemas.microsoft.com/office/word/2024/wordml/sdtformatlock" xmlns:w16se="http://schemas.microsoft.com/office/word/2015/wordml/symex" mc:Ignorable="w14 w15 w16se w16cid w16 w16cex w16sdtdh w16sdtfl w16du wp14">
   <w:docDefaults>
     <w:rPrDefault>
       <w:rPr>
@@ -612,7 +687,7 @@
       </w:pPr>
     </w:pPrDefault>
   </w:docDefaults>
-  <w:latentStyles w:defLockedState="0" w:defUIPriority="99" w:defSemiHidden="0" w:defUnhideWhenUsed="0" w:defQFormat="0" w:count="371">
+  <w:latentStyles w:defLockedState="0" w:defUIPriority="99" w:defSemiHidden="0" w:defUnhideWhenUsed="0" w:defQFormat="0" w:count="376">
     <w:lsdException w:name="Normal" w:uiPriority="0" w:qFormat="1"/>
     <w:lsdException w:name="heading 1" w:uiPriority="9" w:qFormat="1"/>
     <w:lsdException w:name="heading 2" w:uiPriority="9" w:semiHidden="1" w:unhideWhenUsed="1" w:qFormat="1"/>
@@ -984,18 +1059,44 @@
     <w:lsdException w:name="List Table 5 Dark Accent 6" w:uiPriority="50"/>
     <w:lsdException w:name="List Table 6 Colorful Accent 6" w:uiPriority="51"/>
     <w:lsdException w:name="List Table 7 Colorful Accent 6" w:uiPriority="52"/>
+    <w:lsdException w:name="Mention" w:semiHidden="1" w:unhideWhenUsed="1"/>
+    <w:lsdException w:name="Smart Hyperlink" w:semiHidden="1" w:unhideWhenUsed="1"/>
+    <w:lsdException w:name="Hashtag" w:semiHidden="1" w:unhideWhenUsed="1"/>
+    <w:lsdException w:name="Unresolved Mention" w:semiHidden="1" w:unhideWhenUsed="1"/>
+    <w:lsdException w:name="Smart Link" w:semiHidden="1" w:unhideWhenUsed="1"/>
   </w:latentStyles>
   <w:style w:type="paragraph" w:styleId="Normal" w:default="1">
     <w:name w:val="Normal"/>
     <w:qFormat/>
+    <w:rsid w:val="007349D2"/>
   </w:style>
-  <w:style w:type="character" w:styleId="DefaultParagraphFont" w:default="1">
+  <w:style w:type="paragraph" w:styleId="Ttulo1">
+    <w:name w:val="heading 1"/>
+    <w:basedOn w:val="Normal"/>
+    <w:next w:val="Normal"/>
+    <w:uiPriority w:val="9"/>
+    <w:qFormat/>
+    <w:rsid w:val="26CC41DC"/>
+    <w:pPr>
+      <w:keepNext/>
+      <w:keepLines/>
+      <w:spacing w:before="360" w:after="80"/>
+      <w:outlineLvl w:val="0"/>
+    </w:pPr>
+    <w:rPr>
+      <w:rFonts w:asciiTheme="majorHAnsi" w:hAnsiTheme="majorHAnsi" w:eastAsiaTheme="majorEastAsia" w:cstheme="majorBidi"/>
+      <w:color w:val="0F4761" w:themeColor="accent1" w:themeShade="BF"/>
+      <w:sz w:val="40"/>
+      <w:szCs w:val="40"/>
+    </w:rPr>
+  </w:style>
+  <w:style w:type="character" w:styleId="Fontepargpadro" w:default="1">
     <w:name w:val="Default Paragraph Font"/>
     <w:uiPriority w:val="1"/>
     <w:semiHidden/>
     <w:unhideWhenUsed/>
   </w:style>
-  <w:style w:type="table" w:styleId="TableNormal" w:default="1">
+  <w:style w:type="table" w:styleId="Tabelanormal" w:default="1">
     <w:name w:val="Normal Table"/>
     <w:uiPriority w:val="99"/>
     <w:semiHidden/>
@@ -1010,42 +1111,21 @@
       </w:tblCellMar>
     </w:tblPr>
   </w:style>
-  <w:style w:type="numbering" w:styleId="NoList" w:default="1">
+  <w:style w:type="numbering" w:styleId="Semlista" w:default="1">
     <w:name w:val="No List"/>
     <w:uiPriority w:val="99"/>
     <w:semiHidden/>
     <w:unhideWhenUsed/>
   </w:style>
-  <w:style w:type="paragraph" w:styleId="Heading1">
-    <w:uiPriority w:val="9"/>
-    <w:name w:val="heading 1"/>
-    <w:basedOn w:val="Normal"/>
-    <w:next w:val="Normal"/>
-    <w:qFormat/>
-    <w:rsid w:val="26CC41DC"/>
-    <w:rPr>
-      <w:rFonts w:ascii="Aptos Display" w:hAnsi="Aptos Display" w:eastAsia="" w:cs="" w:asciiTheme="majorAscii" w:hAnsiTheme="majorAscii" w:eastAsiaTheme="majorEastAsia" w:cstheme="majorBidi"/>
-      <w:color w:val="0F4761" w:themeColor="accent1" w:themeTint="FF" w:themeShade="BF"/>
-      <w:sz w:val="40"/>
-      <w:szCs w:val="40"/>
-    </w:rPr>
+  <w:style w:type="table" w:styleId="Tabelacomgrade">
+    <w:name w:val="Table Grid"/>
+    <w:basedOn w:val="Tabelanormal"/>
+    <w:uiPriority w:val="59"/>
+    <w:rsid w:val="00FB4123"/>
     <w:pPr>
-      <w:keepNext w:val="1"/>
-      <w:keepLines w:val="1"/>
-      <w:spacing w:before="360" w:after="80"/>
-      <w:outlineLvl w:val="0"/>
-    </w:pPr>
-  </w:style>
-  <w:style xmlns:w="http://schemas.openxmlformats.org/wordprocessingml/2006/main" w:type="table" w:styleId="TableGrid">
-    <w:name xmlns:w="http://schemas.openxmlformats.org/wordprocessingml/2006/main" w:val="Table Grid"/>
-    <w:basedOn xmlns:w="http://schemas.openxmlformats.org/wordprocessingml/2006/main" w:val="TableNormal"/>
-    <w:uiPriority xmlns:w="http://schemas.openxmlformats.org/wordprocessingml/2006/main" w:val="59"/>
-    <w:rsid xmlns:w="http://schemas.openxmlformats.org/wordprocessingml/2006/main" w:val="00FB4123"/>
-    <w:pPr xmlns:w="http://schemas.openxmlformats.org/wordprocessingml/2006/main">
       <w:spacing w:after="0" w:line="240" w:lineRule="auto"/>
     </w:pPr>
-    <w:tblPr xmlns:w="http://schemas.openxmlformats.org/wordprocessingml/2006/main">
-      <w:tblInd w:w="0" w:type="dxa"/>
+    <w:tblPr>
       <w:tblBorders>
         <w:top w:val="single" w:color="000000" w:themeColor="text1" w:sz="4" w:space="0"/>
         <w:left w:val="single" w:color="000000" w:themeColor="text1" w:sz="4" w:space="0"/>
@@ -1054,19 +1134,13 @@
         <w:insideH w:val="single" w:color="000000" w:themeColor="text1" w:sz="4" w:space="0"/>
         <w:insideV w:val="single" w:color="000000" w:themeColor="text1" w:sz="4" w:space="0"/>
       </w:tblBorders>
-      <w:tblCellMar>
-        <w:top w:w="0" w:type="dxa"/>
-        <w:left w:w="108" w:type="dxa"/>
-        <w:bottom w:w="0" w:type="dxa"/>
-        <w:right w:w="108" w:type="dxa"/>
-      </w:tblCellMar>
     </w:tblPr>
   </w:style>
 </w:styles>
 </file>
 
 <file path=word/theme/theme1.xml><?xml version="1.0" encoding="utf-8"?>
-<a:theme xmlns:thm15="http://schemas.microsoft.com/office/thememl/2012/main" xmlns:a="http://schemas.openxmlformats.org/drawingml/2006/main" name="Office Theme">
+<a:theme xmlns:a="http://schemas.openxmlformats.org/drawingml/2006/main" xmlns:thm15="http://schemas.microsoft.com/office/thememl/2012/main" name="Office Theme">
   <a:themeElements>
     <a:clrScheme name="Office">
       <a:dk1>

</xml_diff>